<commit_message>
Further work on MQTT
General message receiving now working. Need to tidy up the UI and add
more direct control.
</commit_message>
<xml_diff>
--- a/HullPixelbotCode Specification.docx
+++ b/HullPixelbotCode Specification.docx
@@ -203,13 +203,7 @@
         <w:pStyle w:val="Heading1"/>
       </w:pPr>
       <w:r>
-        <w:t>Information</w:t>
-      </w:r>
-      <w:r>
-        <w:t xml:space="preserve">: Initial character </w:t>
-      </w:r>
-      <w:r>
-        <w:t>I</w:t>
+        <w:t>Information: Initial character I</w:t>
       </w:r>
     </w:p>
     <w:p>
@@ -230,10 +224,7 @@
     </w:p>
     <w:p>
       <w:r>
-        <w:t xml:space="preserve">The robot </w:t>
-      </w:r>
-      <w:r>
-        <w:t>responds with the version of the software followed by a linefeed character.</w:t>
+        <w:t>The robot responds with the version of the software followed by a linefeed character.</w:t>
       </w:r>
     </w:p>
     <w:p>
@@ -241,13 +232,7 @@
         <w:pStyle w:val="Heading2"/>
       </w:pPr>
       <w:r>
-        <w:t>Distance</w:t>
-      </w:r>
-      <w:r>
-        <w:t>: I</w:t>
-      </w:r>
-      <w:r>
-        <w:t>D</w:t>
+        <w:t>Distance: ID</w:t>
       </w:r>
     </w:p>
     <w:p>
@@ -260,13 +245,459 @@
     </w:p>
     <w:p>
       <w:r>
-        <w:t xml:space="preserve">The robot responds with </w:t>
-      </w:r>
-      <w:r>
-        <w:t>current reading from the distance sensor</w:t>
-      </w:r>
-      <w:r>
-        <w:t xml:space="preserve"> followed by a linefeed character.</w:t>
+        <w:t>The robot responds with current reading from the distance sensor followed by a linefeed character.</w:t>
+      </w:r>
+    </w:p>
+    <w:p>
+      <w:pPr>
+        <w:pStyle w:val="Heading2"/>
+      </w:pPr>
+      <w:r>
+        <w:t>Status: IS</w:t>
+      </w:r>
+    </w:p>
+    <w:p>
+      <w:pPr>
+        <w:pStyle w:val="commandexample"/>
+      </w:pPr>
+      <w:r>
+        <w:t>IS</w:t>
+      </w:r>
+    </w:p>
+    <w:p>
+      <w:r>
+        <w:t xml:space="preserve">The robot responds with current </w:t>
+      </w:r>
+      <w:r>
+        <w:t xml:space="preserve">program </w:t>
+      </w:r>
+      <w:r>
+        <w:t>st</w:t>
+      </w:r>
+      <w:r>
+        <w:t>atus as a single digit value:</w:t>
+      </w:r>
+    </w:p>
+    <w:p>
+      <w:pPr>
+        <w:autoSpaceDE w:val="0"/>
+        <w:autoSpaceDN w:val="0"/>
+        <w:adjustRightInd w:val="0"/>
+        <w:spacing w:after="0" w:line="240" w:lineRule="auto"/>
+        <w:ind w:left="720"/>
+        <w:rPr>
+          <w:rFonts w:ascii="Consolas" w:hAnsi="Consolas" w:cs="Consolas"/>
+          <w:color w:val="000000"/>
+          <w:sz w:val="19"/>
+          <w:szCs w:val="19"/>
+        </w:rPr>
+      </w:pPr>
+      <w:r>
+        <w:rPr>
+          <w:rFonts w:ascii="Consolas" w:hAnsi="Consolas" w:cs="Consolas"/>
+          <w:color w:val="000000"/>
+          <w:sz w:val="19"/>
+          <w:szCs w:val="19"/>
+        </w:rPr>
+        <w:t>0</w:t>
+      </w:r>
+      <w:r>
+        <w:rPr>
+          <w:rFonts w:ascii="Consolas" w:hAnsi="Consolas" w:cs="Consolas"/>
+          <w:color w:val="000000"/>
+          <w:sz w:val="19"/>
+          <w:szCs w:val="19"/>
+        </w:rPr>
+        <w:tab/>
+      </w:r>
+      <w:r>
+        <w:rPr>
+          <w:rFonts w:ascii="Consolas" w:hAnsi="Consolas" w:cs="Consolas"/>
+          <w:color w:val="2F4F4F"/>
+          <w:sz w:val="19"/>
+          <w:szCs w:val="19"/>
+        </w:rPr>
+        <w:t>PROGRAM_STOPPED</w:t>
+      </w:r>
+    </w:p>
+    <w:p>
+      <w:pPr>
+        <w:autoSpaceDE w:val="0"/>
+        <w:autoSpaceDN w:val="0"/>
+        <w:adjustRightInd w:val="0"/>
+        <w:spacing w:after="0" w:line="240" w:lineRule="auto"/>
+        <w:ind w:left="720"/>
+        <w:rPr>
+          <w:rFonts w:ascii="Consolas" w:hAnsi="Consolas" w:cs="Consolas"/>
+          <w:color w:val="000000"/>
+          <w:sz w:val="19"/>
+          <w:szCs w:val="19"/>
+        </w:rPr>
+      </w:pPr>
+      <w:r>
+        <w:rPr>
+          <w:rFonts w:ascii="Consolas" w:hAnsi="Consolas" w:cs="Consolas"/>
+          <w:color w:val="000000"/>
+          <w:sz w:val="19"/>
+          <w:szCs w:val="19"/>
+        </w:rPr>
+        <w:t>1</w:t>
+      </w:r>
+      <w:r>
+        <w:rPr>
+          <w:rFonts w:ascii="Consolas" w:hAnsi="Consolas" w:cs="Consolas"/>
+          <w:color w:val="000000"/>
+          <w:sz w:val="19"/>
+          <w:szCs w:val="19"/>
+        </w:rPr>
+        <w:tab/>
+      </w:r>
+      <w:r>
+        <w:rPr>
+          <w:rFonts w:ascii="Consolas" w:hAnsi="Consolas" w:cs="Consolas"/>
+          <w:color w:val="2F4F4F"/>
+          <w:sz w:val="19"/>
+          <w:szCs w:val="19"/>
+        </w:rPr>
+        <w:t>PROGRAM_PAUSED</w:t>
+      </w:r>
+    </w:p>
+    <w:p>
+      <w:pPr>
+        <w:autoSpaceDE w:val="0"/>
+        <w:autoSpaceDN w:val="0"/>
+        <w:adjustRightInd w:val="0"/>
+        <w:spacing w:after="0" w:line="240" w:lineRule="auto"/>
+        <w:ind w:left="720"/>
+        <w:rPr>
+          <w:rFonts w:ascii="Consolas" w:hAnsi="Consolas" w:cs="Consolas"/>
+          <w:color w:val="000000"/>
+          <w:sz w:val="19"/>
+          <w:szCs w:val="19"/>
+        </w:rPr>
+      </w:pPr>
+      <w:r>
+        <w:rPr>
+          <w:rFonts w:ascii="Consolas" w:hAnsi="Consolas" w:cs="Consolas"/>
+          <w:color w:val="000000"/>
+          <w:sz w:val="19"/>
+          <w:szCs w:val="19"/>
+        </w:rPr>
+        <w:t>2</w:t>
+      </w:r>
+      <w:r>
+        <w:rPr>
+          <w:rFonts w:ascii="Consolas" w:hAnsi="Consolas" w:cs="Consolas"/>
+          <w:color w:val="000000"/>
+          <w:sz w:val="19"/>
+          <w:szCs w:val="19"/>
+        </w:rPr>
+        <w:tab/>
+      </w:r>
+      <w:r>
+        <w:rPr>
+          <w:rFonts w:ascii="Consolas" w:hAnsi="Consolas" w:cs="Consolas"/>
+          <w:color w:val="2F4F4F"/>
+          <w:sz w:val="19"/>
+          <w:szCs w:val="19"/>
+        </w:rPr>
+        <w:t>PROGRAM_ACTIVE</w:t>
+      </w:r>
+    </w:p>
+    <w:p>
+      <w:pPr>
+        <w:autoSpaceDE w:val="0"/>
+        <w:autoSpaceDN w:val="0"/>
+        <w:adjustRightInd w:val="0"/>
+        <w:spacing w:after="0" w:line="240" w:lineRule="auto"/>
+        <w:ind w:left="720"/>
+        <w:rPr>
+          <w:rFonts w:ascii="Consolas" w:hAnsi="Consolas" w:cs="Consolas"/>
+          <w:color w:val="000000"/>
+          <w:sz w:val="19"/>
+          <w:szCs w:val="19"/>
+        </w:rPr>
+      </w:pPr>
+      <w:r>
+        <w:rPr>
+          <w:rFonts w:ascii="Consolas" w:hAnsi="Consolas" w:cs="Consolas"/>
+          <w:color w:val="000000"/>
+          <w:sz w:val="19"/>
+          <w:szCs w:val="19"/>
+        </w:rPr>
+        <w:t>3</w:t>
+      </w:r>
+      <w:r>
+        <w:rPr>
+          <w:rFonts w:ascii="Consolas" w:hAnsi="Consolas" w:cs="Consolas"/>
+          <w:color w:val="000000"/>
+          <w:sz w:val="19"/>
+          <w:szCs w:val="19"/>
+        </w:rPr>
+        <w:tab/>
+      </w:r>
+      <w:r>
+        <w:rPr>
+          <w:rFonts w:ascii="Consolas" w:hAnsi="Consolas" w:cs="Consolas"/>
+          <w:color w:val="2F4F4F"/>
+          <w:sz w:val="19"/>
+          <w:szCs w:val="19"/>
+        </w:rPr>
+        <w:t>PROGRAM_AWAITING_MOVE_COMPLETION</w:t>
+      </w:r>
+    </w:p>
+    <w:p>
+      <w:pPr>
+        <w:ind w:left="720"/>
+      </w:pPr>
+      <w:r>
+        <w:rPr>
+          <w:rFonts w:ascii="Consolas" w:hAnsi="Consolas" w:cs="Consolas"/>
+          <w:color w:val="000000"/>
+          <w:sz w:val="19"/>
+          <w:szCs w:val="19"/>
+        </w:rPr>
+        <w:t>4</w:t>
+      </w:r>
+      <w:r>
+        <w:rPr>
+          <w:rFonts w:ascii="Consolas" w:hAnsi="Consolas" w:cs="Consolas"/>
+          <w:color w:val="000000"/>
+          <w:sz w:val="19"/>
+          <w:szCs w:val="19"/>
+        </w:rPr>
+        <w:tab/>
+      </w:r>
+      <w:r>
+        <w:rPr>
+          <w:rFonts w:ascii="Consolas" w:hAnsi="Consolas" w:cs="Consolas"/>
+          <w:color w:val="2F4F4F"/>
+          <w:sz w:val="19"/>
+          <w:szCs w:val="19"/>
+        </w:rPr>
+        <w:t>PROGRAM_AWAITING_DELAY_COMPLETION</w:t>
+      </w:r>
+    </w:p>
+    <w:p>
+      <w:pPr>
+        <w:pStyle w:val="Heading2"/>
+      </w:pPr>
+      <w:r>
+        <w:t>Messaging: IM</w:t>
+      </w:r>
+    </w:p>
+    <w:p>
+      <w:pPr>
+        <w:pStyle w:val="commandexample"/>
+      </w:pPr>
+      <w:proofErr w:type="spellStart"/>
+      <w:r>
+        <w:t>IMddd</w:t>
+      </w:r>
+      <w:proofErr w:type="spellEnd"/>
+    </w:p>
+    <w:p>
+      <w:r>
+        <w:t>This command is used to set the level of messaging that is produced by the robot when programs are running. The command is followed by an 8 bit decimal value that sets the messaging level. The message levels are set as bits in the messaging level value.</w:t>
+      </w:r>
+    </w:p>
+    <w:p>
+      <w:pPr>
+        <w:autoSpaceDE w:val="0"/>
+        <w:autoSpaceDN w:val="0"/>
+        <w:adjustRightInd w:val="0"/>
+        <w:spacing w:after="0" w:line="240" w:lineRule="auto"/>
+        <w:ind w:left="3544" w:hanging="2824"/>
+        <w:rPr>
+          <w:rFonts w:ascii="Consolas" w:hAnsi="Consolas" w:cs="Consolas"/>
+          <w:color w:val="2F4F4F"/>
+          <w:sz w:val="19"/>
+          <w:szCs w:val="19"/>
+        </w:rPr>
+      </w:pPr>
+      <w:r>
+        <w:rPr>
+          <w:rFonts w:ascii="Consolas" w:hAnsi="Consolas" w:cs="Consolas"/>
+          <w:color w:val="2F4F4F"/>
+          <w:sz w:val="19"/>
+          <w:szCs w:val="19"/>
+        </w:rPr>
+        <w:lastRenderedPageBreak/>
+        <w:t>STATEMENT_CONFIRMATION 1</w:t>
+      </w:r>
+      <w:r>
+        <w:rPr>
+          <w:rFonts w:ascii="Consolas" w:hAnsi="Consolas" w:cs="Consolas"/>
+          <w:color w:val="2F4F4F"/>
+          <w:sz w:val="19"/>
+          <w:szCs w:val="19"/>
+        </w:rPr>
+        <w:t xml:space="preserve">  </w:t>
+      </w:r>
+      <w:r>
+        <w:rPr>
+          <w:rFonts w:ascii="Consolas" w:hAnsi="Consolas" w:cs="Consolas"/>
+          <w:color w:val="2F4F4F"/>
+        </w:rPr>
+        <w:tab/>
+      </w:r>
+      <w:r>
+        <w:rPr>
+          <w:rFonts w:cstheme="minorHAnsi"/>
+          <w:color w:val="2F4F4F"/>
+        </w:rPr>
+        <w:t xml:space="preserve">outputs a confirmation message after each statement. This will either be </w:t>
+      </w:r>
+      <w:proofErr w:type="spellStart"/>
+      <w:r>
+        <w:rPr>
+          <w:rFonts w:cstheme="minorHAnsi"/>
+          <w:color w:val="2F4F4F"/>
+        </w:rPr>
+        <w:t>xxOK</w:t>
+      </w:r>
+      <w:proofErr w:type="spellEnd"/>
+      <w:r>
+        <w:rPr>
+          <w:rFonts w:cstheme="minorHAnsi"/>
+          <w:color w:val="2F4F4F"/>
+        </w:rPr>
+        <w:t xml:space="preserve">, where xx is the command, or </w:t>
+      </w:r>
+      <w:proofErr w:type="spellStart"/>
+      <w:r>
+        <w:rPr>
+          <w:rFonts w:cstheme="minorHAnsi"/>
+          <w:color w:val="2F4F4F"/>
+        </w:rPr>
+        <w:t>xxFAIL</w:t>
+      </w:r>
+      <w:proofErr w:type="spellEnd"/>
+      <w:r>
+        <w:rPr>
+          <w:rFonts w:cstheme="minorHAnsi"/>
+          <w:color w:val="2F4F4F"/>
+        </w:rPr>
+        <w:t xml:space="preserve">: reason. </w:t>
+      </w:r>
+      <w:r>
+        <w:rPr>
+          <w:rFonts w:cstheme="minorHAnsi"/>
+          <w:color w:val="2F4F4F"/>
+        </w:rPr>
+        <w:br/>
+        <w:t>Some commands, for example conditional jumps, will give additional information.</w:t>
+      </w:r>
+    </w:p>
+    <w:p>
+      <w:pPr>
+        <w:autoSpaceDE w:val="0"/>
+        <w:autoSpaceDN w:val="0"/>
+        <w:adjustRightInd w:val="0"/>
+        <w:spacing w:after="0" w:line="240" w:lineRule="auto"/>
+        <w:ind w:left="3544" w:hanging="2824"/>
+        <w:rPr>
+          <w:rFonts w:ascii="Consolas" w:hAnsi="Consolas" w:cs="Consolas"/>
+          <w:color w:val="2F4F4F"/>
+          <w:sz w:val="19"/>
+          <w:szCs w:val="19"/>
+        </w:rPr>
+      </w:pPr>
+      <w:r>
+        <w:rPr>
+          <w:rFonts w:ascii="Consolas" w:hAnsi="Consolas" w:cs="Consolas"/>
+          <w:color w:val="2F4F4F"/>
+          <w:sz w:val="19"/>
+          <w:szCs w:val="19"/>
+        </w:rPr>
+        <w:t>LINE_NUMBERS 2</w:t>
+      </w:r>
+      <w:r>
+        <w:rPr>
+          <w:rFonts w:ascii="Consolas" w:hAnsi="Consolas" w:cs="Consolas"/>
+          <w:color w:val="2F4F4F"/>
+          <w:sz w:val="19"/>
+          <w:szCs w:val="19"/>
+        </w:rPr>
+        <w:t xml:space="preserve">  </w:t>
+      </w:r>
+      <w:r>
+        <w:rPr>
+          <w:rFonts w:ascii="Consolas" w:hAnsi="Consolas" w:cs="Consolas"/>
+          <w:color w:val="2F4F4F"/>
+          <w:sz w:val="19"/>
+          <w:szCs w:val="19"/>
+        </w:rPr>
+        <w:tab/>
+      </w:r>
+      <w:r>
+        <w:rPr>
+          <w:rFonts w:cstheme="minorHAnsi"/>
+          <w:color w:val="2F4F4F"/>
+        </w:rPr>
+        <w:t>displays the program position of each statement prior to execution</w:t>
+      </w:r>
+    </w:p>
+    <w:p>
+      <w:pPr>
+        <w:autoSpaceDE w:val="0"/>
+        <w:autoSpaceDN w:val="0"/>
+        <w:adjustRightInd w:val="0"/>
+        <w:spacing w:line="240" w:lineRule="auto"/>
+        <w:ind w:left="3544" w:hanging="2824"/>
+        <w:rPr>
+          <w:rFonts w:cstheme="minorHAnsi"/>
+          <w:color w:val="2F4F4F"/>
+        </w:rPr>
+      </w:pPr>
+      <w:r>
+        <w:rPr>
+          <w:rFonts w:ascii="Consolas" w:hAnsi="Consolas" w:cs="Consolas"/>
+          <w:color w:val="2F4F4F"/>
+          <w:sz w:val="19"/>
+          <w:szCs w:val="19"/>
+        </w:rPr>
+        <w:t>DUMP_DOWNLOADS 4</w:t>
+      </w:r>
+      <w:r>
+        <w:rPr>
+          <w:rFonts w:ascii="Consolas" w:hAnsi="Consolas" w:cs="Consolas"/>
+          <w:color w:val="2F4F4F"/>
+          <w:sz w:val="19"/>
+          <w:szCs w:val="19"/>
+        </w:rPr>
+        <w:t xml:space="preserve"> </w:t>
+      </w:r>
+      <w:r>
+        <w:rPr>
+          <w:rFonts w:ascii="Consolas" w:hAnsi="Consolas" w:cs="Consolas"/>
+          <w:color w:val="2F4F4F"/>
+          <w:sz w:val="19"/>
+          <w:szCs w:val="19"/>
+        </w:rPr>
+        <w:tab/>
+      </w:r>
+      <w:r>
+        <w:rPr>
+          <w:rFonts w:cstheme="minorHAnsi"/>
+          <w:color w:val="2F4F4F"/>
+        </w:rPr>
+        <w:t>dumps a downloaded program before executing it</w:t>
+      </w:r>
+    </w:p>
+    <w:p>
+      <w:r>
+        <w:t xml:space="preserve">If the corresponding bitfield is set the program will output information as described. Note that these commands can result in significant traffic on the serial connection and are only intended to be used for debugging. </w:t>
+      </w:r>
+    </w:p>
+    <w:p>
+      <w:r>
+        <w:t>When the robot is restarted the messag</w:t>
+      </w:r>
+      <w:bookmarkStart w:id="0" w:name="_GoBack"/>
+      <w:bookmarkEnd w:id="0"/>
+      <w:r>
+        <w:t>ing level is set to 0 (i.e. all messages are turned off).</w:t>
       </w:r>
     </w:p>
     <w:p>
@@ -323,7 +754,22 @@
     </w:p>
     <w:p>
       <w:r>
-        <w:t>The robot replies with:</w:t>
+        <w:t xml:space="preserve">If the </w:t>
+      </w:r>
+      <w:r>
+        <w:rPr>
+          <w:rFonts w:ascii="Consolas" w:hAnsi="Consolas" w:cs="Consolas"/>
+          <w:color w:val="2F4F4F"/>
+          <w:sz w:val="19"/>
+          <w:szCs w:val="19"/>
+        </w:rPr>
+        <w:t>STATEMENT_CONFIRMATION</w:t>
+      </w:r>
+      <w:r>
+        <w:t xml:space="preserve"> flag is set t</w:t>
+      </w:r>
+      <w:r>
+        <w:t>he robot replies with:</w:t>
       </w:r>
     </w:p>
     <w:p>
@@ -339,8 +785,157 @@
     </w:p>
     <w:p>
       <w:r>
+        <w:t xml:space="preserve">Note that this does not meant that the move command has been completed, rather that the robot has received and understood the command and has started moving. </w:t>
+      </w:r>
+    </w:p>
+    <w:p>
+      <w:pPr>
+        <w:pStyle w:val="Heading2"/>
+      </w:pPr>
+      <w:r>
+        <w:t>Rotate: MR</w:t>
+      </w:r>
+    </w:p>
+    <w:p>
+      <w:pPr>
+        <w:pStyle w:val="commandexample"/>
+      </w:pPr>
+      <w:proofErr w:type="spellStart"/>
+      <w:r>
+        <w:t>MRdd</w:t>
+      </w:r>
+      <w:proofErr w:type="spellEnd"/>
+    </w:p>
+    <w:p>
+      <w:r>
+        <w:t xml:space="preserve">The robot rotates clockwise the given number of steps given by the value </w:t>
+      </w:r>
+      <w:proofErr w:type="spellStart"/>
+      <w:r>
+        <w:t>ddd</w:t>
+      </w:r>
+      <w:proofErr w:type="spellEnd"/>
+      <w:r>
+        <w:t>. If the number is negative the robot rotates anticlockwise that number of steps. If the robot is already moving this command will replace the existing one.</w:t>
+      </w:r>
+    </w:p>
+    <w:p>
+      <w:pPr>
+        <w:pStyle w:val="commandexample"/>
+      </w:pPr>
+      <w:r>
+        <w:t>MR</w:t>
+      </w:r>
+    </w:p>
+    <w:p>
+      <w:r>
+        <w:t>The robot repeats the previous rotate. If there was no previous move the robot does not rotate.</w:t>
+      </w:r>
+    </w:p>
+    <w:p>
+      <w:r>
+        <w:t xml:space="preserve">If the </w:t>
+      </w:r>
+      <w:r>
+        <w:rPr>
+          <w:rFonts w:ascii="Consolas" w:hAnsi="Consolas" w:cs="Consolas"/>
+          <w:color w:val="2F4F4F"/>
+          <w:sz w:val="19"/>
+          <w:szCs w:val="19"/>
+        </w:rPr>
+        <w:t>STATEMENT_CONFIRMATION</w:t>
+      </w:r>
+      <w:r>
+        <w:t xml:space="preserve"> flag is set t</w:t>
+      </w:r>
+      <w:r>
+        <w:t>he robot replies with:</w:t>
+      </w:r>
+    </w:p>
+    <w:p>
+      <w:pPr>
+        <w:pStyle w:val="commandexample"/>
+      </w:pPr>
+      <w:r>
+        <w:t>MR</w:t>
+      </w:r>
+      <w:r>
+        <w:t>OK</w:t>
+      </w:r>
+    </w:p>
+    <w:p>
+      <w:r>
+        <w:t xml:space="preserve">Note that this does not meant that the move command has been completed, rather that the robot has received and understood the command and has started moving. </w:t>
+      </w:r>
+    </w:p>
+    <w:p>
+      <w:pPr>
+        <w:pStyle w:val="Heading2"/>
+      </w:pPr>
+      <w:r>
+        <w:t>Check moving: MC</w:t>
+      </w:r>
+    </w:p>
+    <w:p>
+      <w:pPr>
+        <w:pStyle w:val="commandexample"/>
+      </w:pPr>
+      <w:r>
+        <w:t>MC</w:t>
+      </w:r>
+    </w:p>
+    <w:p>
+      <w:r>
+        <w:t xml:space="preserve">This command can be used to determine whether the robot has completed a requested move operation. If the motors are still moving the robot replies with: </w:t>
+      </w:r>
+    </w:p>
+    <w:p>
+      <w:pPr>
+        <w:pStyle w:val="commandexample"/>
+      </w:pPr>
+      <w:proofErr w:type="spellStart"/>
+      <w:r>
         <w:lastRenderedPageBreak/>
-        <w:t xml:space="preserve">Note that this does not meant that the move command has been completed, rather that the robot has received and understood the command and has started moving. </w:t>
+        <w:t>MCmove</w:t>
+      </w:r>
+      <w:proofErr w:type="spellEnd"/>
+    </w:p>
+    <w:p>
+      <w:r>
+        <w:t xml:space="preserve">If the motors are stopped the robot replies with: </w:t>
+      </w:r>
+    </w:p>
+    <w:p>
+      <w:pPr>
+        <w:pStyle w:val="commandexample"/>
+      </w:pPr>
+      <w:proofErr w:type="spellStart"/>
+      <w:r>
+        <w:t>MC</w:t>
+      </w:r>
+      <w:r>
+        <w:t>stopped</w:t>
+      </w:r>
+      <w:proofErr w:type="spellEnd"/>
+    </w:p>
+    <w:p>
+      <w:r>
+        <w:t xml:space="preserve">Note that these messages are sent irrespective of the state of the </w:t>
+      </w:r>
+      <w:r>
+        <w:rPr>
+          <w:rFonts w:ascii="Consolas" w:hAnsi="Consolas" w:cs="Consolas"/>
+          <w:color w:val="2F4F4F"/>
+          <w:sz w:val="19"/>
+          <w:szCs w:val="19"/>
+        </w:rPr>
+        <w:t>STATEMENT_CONFIRMATION</w:t>
+      </w:r>
+      <w:r>
+        <w:t xml:space="preserve"> flag</w:t>
+      </w:r>
+      <w:r>
+        <w:t>.</w:t>
       </w:r>
     </w:p>
     <w:p>
@@ -348,113 +943,6 @@
         <w:pStyle w:val="Heading2"/>
       </w:pPr>
       <w:r>
-        <w:t>Rotate: MR</w:t>
-      </w:r>
-    </w:p>
-    <w:p>
-      <w:pPr>
-        <w:pStyle w:val="commandexample"/>
-      </w:pPr>
-      <w:proofErr w:type="spellStart"/>
-      <w:r>
-        <w:t>MRdd</w:t>
-      </w:r>
-      <w:proofErr w:type="spellEnd"/>
-    </w:p>
-    <w:p>
-      <w:r>
-        <w:t xml:space="preserve">The robot rotates clockwise the given number of steps given by the value </w:t>
-      </w:r>
-      <w:proofErr w:type="spellStart"/>
-      <w:r>
-        <w:t>ddd</w:t>
-      </w:r>
-      <w:proofErr w:type="spellEnd"/>
-      <w:r>
-        <w:t>. If the number is negative the robot rotates anticlockwise that number of steps. If the robot is already moving this command will replace the existing one.</w:t>
-      </w:r>
-    </w:p>
-    <w:p>
-      <w:pPr>
-        <w:pStyle w:val="commandexample"/>
-      </w:pPr>
-      <w:r>
-        <w:t>MR</w:t>
-      </w:r>
-    </w:p>
-    <w:p>
-      <w:r>
-        <w:t>The robot repeats the previous rotate. If there was no previous move the robot does not rotate.</w:t>
-      </w:r>
-    </w:p>
-    <w:p>
-      <w:r>
-        <w:t>The robot replies with:</w:t>
-      </w:r>
-    </w:p>
-    <w:p>
-      <w:pPr>
-        <w:pStyle w:val="commandexample"/>
-      </w:pPr>
-      <w:r>
-        <w:t>MR</w:t>
-      </w:r>
-      <w:r>
-        <w:t>OK</w:t>
-      </w:r>
-    </w:p>
-    <w:p>
-      <w:r>
-        <w:t xml:space="preserve">Note that this does not meant that the move command has been completed, rather that the robot has received and understood the command and has started moving. </w:t>
-      </w:r>
-    </w:p>
-    <w:p>
-      <w:pPr>
-        <w:pStyle w:val="Heading2"/>
-      </w:pPr>
-      <w:r>
-        <w:t>Check moving: MC</w:t>
-      </w:r>
-    </w:p>
-    <w:p>
-      <w:pPr>
-        <w:pStyle w:val="commandexample"/>
-      </w:pPr>
-      <w:r>
-        <w:t>MC</w:t>
-      </w:r>
-    </w:p>
-    <w:p>
-      <w:r>
-        <w:t xml:space="preserve">This command can be used to determine whether the robot has completed a requested move operation. If the motors are still moving the robot replies with: </w:t>
-      </w:r>
-    </w:p>
-    <w:p>
-      <w:pPr>
-        <w:pStyle w:val="commandexample"/>
-      </w:pPr>
-      <w:r>
-        <w:t>moving</w:t>
-      </w:r>
-    </w:p>
-    <w:p>
-      <w:r>
-        <w:t xml:space="preserve">If the motors are stopped the robot replies with: </w:t>
-      </w:r>
-    </w:p>
-    <w:p>
-      <w:pPr>
-        <w:pStyle w:val="commandexample"/>
-      </w:pPr>
-      <w:r>
-        <w:t>stopped</w:t>
-      </w:r>
-    </w:p>
-    <w:p>
-      <w:pPr>
-        <w:pStyle w:val="Heading2"/>
-      </w:pPr>
-      <w:r>
         <w:t>Stop robot: MS</w:t>
       </w:r>
     </w:p>
@@ -468,13 +956,33 @@
     </w:p>
     <w:p>
       <w:r>
-        <w:t xml:space="preserve">Stops any current move behaviour.  The robot replies with: </w:t>
-      </w:r>
-    </w:p>
-    <w:p>
-      <w:pPr>
-        <w:pStyle w:val="commandexample"/>
-      </w:pPr>
+        <w:t xml:space="preserve">Stops any current move behaviour.  </w:t>
+      </w:r>
+    </w:p>
+    <w:p>
+      <w:r>
+        <w:t xml:space="preserve">If the </w:t>
+      </w:r>
+      <w:r>
+        <w:rPr>
+          <w:rFonts w:ascii="Consolas" w:hAnsi="Consolas" w:cs="Consolas"/>
+          <w:color w:val="2F4F4F"/>
+          <w:sz w:val="19"/>
+          <w:szCs w:val="19"/>
+        </w:rPr>
+        <w:t>STATEMENT_CONFIRMATION</w:t>
+      </w:r>
+      <w:r>
+        <w:t xml:space="preserve"> flag is set the robot replies with:</w:t>
+      </w:r>
+    </w:p>
+    <w:p>
+      <w:pPr>
+        <w:pStyle w:val="commandexample"/>
+      </w:pPr>
+      <w:r>
+        <w:t>MS</w:t>
+      </w:r>
       <w:r>
         <w:t>OK</w:t>
       </w:r>
@@ -551,16 +1059,141 @@
       <w:r>
         <w:t xml:space="preserve"> </w:t>
       </w:r>
-      <w:r>
-        <w:t xml:space="preserve">The robot replies with: </w:t>
-      </w:r>
-    </w:p>
-    <w:p>
-      <w:pPr>
-        <w:pStyle w:val="commandexample"/>
-      </w:pPr>
-      <w:r>
-        <w:t>PC</w:t>
+    </w:p>
+    <w:p>
+      <w:r>
+        <w:t xml:space="preserve">If the </w:t>
+      </w:r>
+      <w:r>
+        <w:rPr>
+          <w:rFonts w:ascii="Consolas" w:hAnsi="Consolas" w:cs="Consolas"/>
+          <w:color w:val="2F4F4F"/>
+          <w:sz w:val="19"/>
+          <w:szCs w:val="19"/>
+        </w:rPr>
+        <w:t>STATEMENT_CONFIRMATION</w:t>
+      </w:r>
+      <w:r>
+        <w:t xml:space="preserve"> flag is set the robot replies with:</w:t>
+      </w:r>
+    </w:p>
+    <w:p>
+      <w:pPr>
+        <w:pStyle w:val="commandexample"/>
+      </w:pPr>
+      <w:r>
+        <w:t>PCOK</w:t>
+      </w:r>
+    </w:p>
+    <w:p>
+      <w:r>
+        <w:t xml:space="preserve">If any of the values are missing an appropriate message is displayed, for example: </w:t>
+      </w:r>
+    </w:p>
+    <w:p>
+      <w:pPr>
+        <w:pStyle w:val="commandexample"/>
+      </w:pPr>
+      <w:r>
+        <w:t>PC255,</w:t>
+      </w:r>
+    </w:p>
+    <w:p>
+      <w:r>
+        <w:t>- would generate the error:</w:t>
+      </w:r>
+    </w:p>
+    <w:p>
+      <w:pPr>
+        <w:pStyle w:val="commandexample"/>
+      </w:pPr>
+      <w:r>
+        <w:t xml:space="preserve">PCFAIL: </w:t>
+      </w:r>
+      <w:proofErr w:type="spellStart"/>
+      <w:r>
+        <w:t>mising</w:t>
+      </w:r>
+      <w:proofErr w:type="spellEnd"/>
+      <w:r>
+        <w:t xml:space="preserve"> colours after red in </w:t>
+      </w:r>
+      <w:proofErr w:type="spellStart"/>
+      <w:r>
+        <w:t>readColor</w:t>
+      </w:r>
+      <w:proofErr w:type="spellEnd"/>
+    </w:p>
+    <w:p>
+      <w:r>
+        <w:t xml:space="preserve">Note that this message is only output if the </w:t>
+      </w:r>
+      <w:r>
+        <w:rPr>
+          <w:rFonts w:ascii="Consolas" w:hAnsi="Consolas" w:cs="Consolas"/>
+          <w:color w:val="2F4F4F"/>
+          <w:sz w:val="19"/>
+          <w:szCs w:val="19"/>
+        </w:rPr>
+        <w:t>STATEMENT_CONFIRMATION</w:t>
+      </w:r>
+      <w:r>
+        <w:t xml:space="preserve"> flag is set</w:t>
+      </w:r>
+      <w:r>
+        <w:t>.</w:t>
+      </w:r>
+    </w:p>
+    <w:p>
+      <w:pPr>
+        <w:pStyle w:val="Heading2"/>
+      </w:pPr>
+      <w:r>
+        <w:t>Pixels Off: PO</w:t>
+      </w:r>
+    </w:p>
+    <w:p>
+      <w:pPr>
+        <w:pStyle w:val="commandexample"/>
+      </w:pPr>
+      <w:r>
+        <w:t>P</w:t>
+      </w:r>
+      <w:r>
+        <w:t>O</w:t>
+      </w:r>
+    </w:p>
+    <w:p>
+      <w:r>
+        <w:t>Turns off all the pixels in the pixel display</w:t>
+      </w:r>
+      <w:r>
+        <w:t>.</w:t>
+      </w:r>
+    </w:p>
+    <w:p>
+      <w:r>
+        <w:t xml:space="preserve"> If the </w:t>
+      </w:r>
+      <w:r>
+        <w:rPr>
+          <w:rFonts w:ascii="Consolas" w:hAnsi="Consolas" w:cs="Consolas"/>
+          <w:color w:val="2F4F4F"/>
+          <w:sz w:val="19"/>
+          <w:szCs w:val="19"/>
+        </w:rPr>
+        <w:t>STATEMENT_CONFIRMATION</w:t>
+      </w:r>
+      <w:r>
+        <w:t xml:space="preserve"> flag is set the robot replies with:</w:t>
+      </w:r>
+    </w:p>
+    <w:p>
+      <w:pPr>
+        <w:pStyle w:val="commandexample"/>
+      </w:pPr>
+      <w:r>
+        <w:t>PO</w:t>
       </w:r>
       <w:r>
         <w:t>OK</w:t>
@@ -571,7 +1204,64 @@
         <w:pStyle w:val="Heading2"/>
       </w:pPr>
       <w:r>
+        <w:t xml:space="preserve">Pixels </w:t>
+      </w:r>
+      <w:r>
+        <w:t>Flicker update speed: PF</w:t>
+      </w:r>
+    </w:p>
+    <w:p>
+      <w:pPr>
+        <w:pStyle w:val="commandexample"/>
+      </w:pPr>
+      <w:proofErr w:type="spellStart"/>
+      <w:r>
+        <w:t>P</w:t>
+      </w:r>
+      <w:r>
+        <w:t>Fnn</w:t>
+      </w:r>
+      <w:proofErr w:type="spellEnd"/>
+    </w:p>
+    <w:p>
+      <w:r>
         <w:lastRenderedPageBreak/>
+        <w:t>Sets the flicker update speed for the pixels. The larger the number, the faster the pixels will change colour. The speed is given in the range 1 to 20. A speed of 1 is very gentle, a speed of 20 is manic. When the program starts the speed is set to 8. Values outside the range 1-20 are clamped.</w:t>
+      </w:r>
+    </w:p>
+    <w:p>
+      <w:r>
+        <w:t xml:space="preserve"> If the </w:t>
+      </w:r>
+      <w:r>
+        <w:rPr>
+          <w:rFonts w:ascii="Consolas" w:hAnsi="Consolas" w:cs="Consolas"/>
+          <w:color w:val="2F4F4F"/>
+          <w:sz w:val="19"/>
+          <w:szCs w:val="19"/>
+        </w:rPr>
+        <w:t>STATEMENT_CONFIRMATION</w:t>
+      </w:r>
+      <w:r>
+        <w:t xml:space="preserve"> flag is set the robot replies with:</w:t>
+      </w:r>
+    </w:p>
+    <w:p>
+      <w:pPr>
+        <w:pStyle w:val="commandexample"/>
+      </w:pPr>
+      <w:r>
+        <w:t>PF</w:t>
+      </w:r>
+      <w:r>
+        <w:t>OK</w:t>
+      </w:r>
+    </w:p>
+    <w:p>
+      <w:pPr>
+        <w:pStyle w:val="Heading2"/>
+      </w:pPr>
+      <w:r>
         <w:t>Remote Set Individual Pixel: PI</w:t>
       </w:r>
     </w:p>
@@ -637,21 +1327,43 @@
     </w:p>
     <w:p>
       <w:r>
-        <w:t xml:space="preserve">Set Individual to the given colour. The colours of the other pixels are not affected by this.  </w:t>
-      </w:r>
-      <w:r>
-        <w:t xml:space="preserve">The robot replies with: </w:t>
-      </w:r>
-    </w:p>
-    <w:p>
-      <w:pPr>
-        <w:pStyle w:val="commandexample"/>
-      </w:pPr>
-      <w:r>
-        <w:t>PI</w:t>
-      </w:r>
-      <w:r>
-        <w:t>OK</w:t>
+        <w:t xml:space="preserve">Set Individual to the given colour. The </w:t>
+      </w:r>
+      <w:r>
+        <w:t xml:space="preserve">state and </w:t>
+      </w:r>
+      <w:r>
+        <w:t xml:space="preserve">colours of the other pixels are not affected by this.  </w:t>
+      </w:r>
+    </w:p>
+    <w:p>
+      <w:r>
+        <w:t xml:space="preserve">If the </w:t>
+      </w:r>
+      <w:r>
+        <w:rPr>
+          <w:rFonts w:ascii="Consolas" w:hAnsi="Consolas" w:cs="Consolas"/>
+          <w:color w:val="2F4F4F"/>
+          <w:sz w:val="19"/>
+          <w:szCs w:val="19"/>
+        </w:rPr>
+        <w:t>STATEMENT_CONFIRMATION</w:t>
+      </w:r>
+      <w:r>
+        <w:t xml:space="preserve"> flag is set the robot replies with:</w:t>
+      </w:r>
+    </w:p>
+    <w:p>
+      <w:pPr>
+        <w:pStyle w:val="commandexample"/>
+      </w:pPr>
+      <w:r>
+        <w:t>PIOK</w:t>
+      </w:r>
+    </w:p>
+    <w:p>
+      <w:r>
+        <w:t>If any errors are detected in the values supplied an appropriate message is displayed instead of the OK message.</w:t>
       </w:r>
     </w:p>
     <w:p>
@@ -691,18 +1403,27 @@
         <w:t xml:space="preserve">The program pauses while the motors are active. This allows a program to wait until a movement has completed. </w:t>
       </w:r>
       <w:r>
-        <w:t xml:space="preserve">The robot replies with: </w:t>
-      </w:r>
-    </w:p>
-    <w:p>
-      <w:pPr>
-        <w:pStyle w:val="commandexample"/>
-      </w:pPr>
-      <w:r>
-        <w:t>CA</w:t>
-      </w:r>
-      <w:r>
-        <w:t>OK</w:t>
+        <w:t xml:space="preserve">If the </w:t>
+      </w:r>
+      <w:r>
+        <w:rPr>
+          <w:rFonts w:ascii="Consolas" w:hAnsi="Consolas" w:cs="Consolas"/>
+          <w:color w:val="2F4F4F"/>
+          <w:sz w:val="19"/>
+          <w:szCs w:val="19"/>
+        </w:rPr>
+        <w:t>STATEMENT_CONFIRMATION</w:t>
+      </w:r>
+      <w:r>
+        <w:t xml:space="preserve"> flag is set the robot replies with:</w:t>
+      </w:r>
+    </w:p>
+    <w:p>
+      <w:pPr>
+        <w:pStyle w:val="commandexample"/>
+      </w:pPr>
+      <w:r>
+        <w:t>CAOK</w:t>
       </w:r>
     </w:p>
     <w:p>
@@ -717,13 +1438,7 @@
         <w:t>not</w:t>
       </w:r>
       <w:r>
-        <w:t xml:space="preserve"> when the robot has completed the </w:t>
-      </w:r>
-      <w:r>
-        <w:t>pause</w:t>
-      </w:r>
-      <w:r>
-        <w:t>.</w:t>
+        <w:t xml:space="preserve"> when the robot has completed the pause.</w:t>
       </w:r>
     </w:p>
     <w:p>
@@ -805,7 +1520,19 @@
     </w:p>
     <w:p>
       <w:r>
-        <w:t>The robot replies with:</w:t>
+        <w:t xml:space="preserve">If the </w:t>
+      </w:r>
+      <w:r>
+        <w:rPr>
+          <w:rFonts w:ascii="Consolas" w:hAnsi="Consolas" w:cs="Consolas"/>
+          <w:color w:val="2F4F4F"/>
+          <w:sz w:val="19"/>
+          <w:szCs w:val="19"/>
+        </w:rPr>
+        <w:t>STATEMENT_CONFIRMATION</w:t>
+      </w:r>
+      <w:r>
+        <w:t xml:space="preserve"> flag is set the robot replies with:</w:t>
       </w:r>
     </w:p>
     <w:p>
@@ -839,6 +1566,7 @@
         <w:pStyle w:val="Heading2"/>
       </w:pPr>
       <w:r>
+        <w:lastRenderedPageBreak/>
         <w:t>Label: CL</w:t>
       </w:r>
     </w:p>
@@ -859,6 +1587,159 @@
     </w:p>
     <w:p>
       <w:r>
+        <w:t xml:space="preserve">If the </w:t>
+      </w:r>
+      <w:r>
+        <w:rPr>
+          <w:rFonts w:ascii="Consolas" w:hAnsi="Consolas" w:cs="Consolas"/>
+          <w:color w:val="2F4F4F"/>
+          <w:sz w:val="19"/>
+          <w:szCs w:val="19"/>
+        </w:rPr>
+        <w:t>STATEMENT_CONFIRMATION</w:t>
+      </w:r>
+      <w:r>
+        <w:t xml:space="preserve"> flag is set the robot replies with:</w:t>
+      </w:r>
+    </w:p>
+    <w:p>
+      <w:pPr>
+        <w:pStyle w:val="commandexample"/>
+      </w:pPr>
+      <w:r>
+        <w:t>CL</w:t>
+      </w:r>
+      <w:r>
+        <w:t>OK</w:t>
+      </w:r>
+    </w:p>
+    <w:p>
+      <w:pPr>
+        <w:pStyle w:val="Heading2"/>
+      </w:pPr>
+      <w:r>
+        <w:t>Jump: CJ</w:t>
+      </w:r>
+    </w:p>
+    <w:p>
+      <w:pPr>
+        <w:pStyle w:val="commandexample"/>
+      </w:pPr>
+      <w:proofErr w:type="spellStart"/>
+      <w:r>
+        <w:t>CJcccc</w:t>
+      </w:r>
+      <w:proofErr w:type="spellEnd"/>
+    </w:p>
+    <w:p>
+      <w:r>
+        <w:t>This statement causes execution of the program to continue from the given label. The label can be any number of characters and will be terminated by the end of the statement. The program must contain the label requested, or the program will stop.</w:t>
+      </w:r>
+    </w:p>
+    <w:p>
+      <w:r>
+        <w:t xml:space="preserve">If the </w:t>
+      </w:r>
+      <w:r>
+        <w:rPr>
+          <w:rFonts w:ascii="Consolas" w:hAnsi="Consolas" w:cs="Consolas"/>
+          <w:color w:val="2F4F4F"/>
+          <w:sz w:val="19"/>
+          <w:szCs w:val="19"/>
+        </w:rPr>
+        <w:t>STATEMENT_CONFIRMATION</w:t>
+      </w:r>
+      <w:r>
+        <w:t xml:space="preserve"> flag is set the robot replies with</w:t>
+      </w:r>
+      <w:r>
+        <w:t xml:space="preserve"> the following messages</w:t>
+      </w:r>
+      <w:r>
+        <w:t>:</w:t>
+      </w:r>
+    </w:p>
+    <w:p>
+      <w:r>
+        <w:t>If the label is found and the jump performed the robot replies:</w:t>
+      </w:r>
+    </w:p>
+    <w:p>
+      <w:pPr>
+        <w:pStyle w:val="commandexample"/>
+      </w:pPr>
+      <w:r>
+        <w:t>CJ</w:t>
+      </w:r>
+      <w:r>
+        <w:t>OK</w:t>
+      </w:r>
+    </w:p>
+    <w:p>
+      <w:r>
+        <w:t xml:space="preserve">If the label is </w:t>
+      </w:r>
+      <w:r>
+        <w:t>missing from the program</w:t>
+      </w:r>
+      <w:r>
+        <w:t xml:space="preserve"> the robot replies </w:t>
+      </w:r>
+      <w:r>
+        <w:t>with</w:t>
+      </w:r>
+      <w:r>
+        <w:t>:</w:t>
+      </w:r>
+    </w:p>
+    <w:p>
+      <w:pPr>
+        <w:pStyle w:val="commandexample"/>
+      </w:pPr>
+      <w:r>
+        <w:t>CJ</w:t>
+      </w:r>
+      <w:r>
+        <w:t xml:space="preserve">FAIL: </w:t>
+      </w:r>
+      <w:r>
+        <w:t xml:space="preserve">no </w:t>
+      </w:r>
+      <w:proofErr w:type="spellStart"/>
+      <w:r>
+        <w:t>dest</w:t>
+      </w:r>
+      <w:proofErr w:type="spellEnd"/>
+    </w:p>
+    <w:p>
+      <w:pPr>
+        <w:pStyle w:val="Heading2"/>
+      </w:pPr>
+      <w:r>
+        <w:t>Jump when motors inactive: CI</w:t>
+      </w:r>
+    </w:p>
+    <w:p>
+      <w:pPr>
+        <w:pStyle w:val="commandexample"/>
+      </w:pPr>
+      <w:proofErr w:type="spellStart"/>
+      <w:r>
+        <w:t>CIccc</w:t>
+      </w:r>
+      <w:proofErr w:type="spellEnd"/>
+    </w:p>
+    <w:p>
+      <w:r>
+        <w:t>The program will jump to the given label if the motors are inactive.</w:t>
+      </w:r>
+      <w:r>
+        <w:t xml:space="preserve"> </w:t>
+      </w:r>
+      <w:r>
+        <w:t xml:space="preserve"> </w:t>
+      </w:r>
+      <w:r>
         <w:t>The robot replies with:</w:t>
       </w:r>
     </w:p>
@@ -867,7 +1748,223 @@
         <w:pStyle w:val="commandexample"/>
       </w:pPr>
       <w:r>
-        <w:t>CL</w:t>
+        <w:t>CIOK</w:t>
+      </w:r>
+    </w:p>
+    <w:p>
+      <w:pPr>
+        <w:pStyle w:val="Heading2"/>
+      </w:pPr>
+      <w:r>
+        <w:t>Measure Distance: CM</w:t>
+      </w:r>
+    </w:p>
+    <w:p>
+      <w:pPr>
+        <w:pStyle w:val="commandexample"/>
+      </w:pPr>
+      <w:proofErr w:type="spellStart"/>
+      <w:r>
+        <w:t>C</w:t>
+      </w:r>
+      <w:r>
+        <w:t>Mddd,cccc</w:t>
+      </w:r>
+      <w:proofErr w:type="spellEnd"/>
+    </w:p>
+    <w:p>
+      <w:r>
+        <w:t xml:space="preserve">This statement causes execution of the program to continue from the given label if the distance sensor reading is less than the given distance value. The value is given in centimetres. </w:t>
+      </w:r>
+    </w:p>
+    <w:p>
+      <w:r>
+        <w:t>The label can be any number of characters and will be terminated by the end of the statement. The program must contain the label requested, or the program will stop.</w:t>
+      </w:r>
+    </w:p>
+    <w:p>
+      <w:r>
+        <w:t>If the distance measured is greater than the given value, the program continues at the next statement.</w:t>
+      </w:r>
+    </w:p>
+    <w:p>
+      <w:r>
+        <w:t xml:space="preserve">If the </w:t>
+      </w:r>
+      <w:r>
+        <w:rPr>
+          <w:rFonts w:ascii="Consolas" w:hAnsi="Consolas" w:cs="Consolas"/>
+          <w:color w:val="2F4F4F"/>
+          <w:sz w:val="19"/>
+          <w:szCs w:val="19"/>
+        </w:rPr>
+        <w:t>STATEMENT_CONFIRMATION</w:t>
+      </w:r>
+      <w:r>
+        <w:t xml:space="preserve"> flag is set the robot replies with the following messages:</w:t>
+      </w:r>
+    </w:p>
+    <w:p>
+      <w:r>
+        <w:t>If the label is not present in the instruction the robot replies with:</w:t>
+      </w:r>
+    </w:p>
+    <w:p>
+      <w:pPr>
+        <w:pStyle w:val="commandexample"/>
+      </w:pPr>
+      <w:proofErr w:type="spellStart"/>
+      <w:r>
+        <w:t>CMFail</w:t>
+      </w:r>
+      <w:proofErr w:type="spellEnd"/>
+      <w:r>
+        <w:t xml:space="preserve">: missing </w:t>
+      </w:r>
+      <w:proofErr w:type="spellStart"/>
+      <w:r>
+        <w:t>dest</w:t>
+      </w:r>
+      <w:proofErr w:type="spellEnd"/>
+    </w:p>
+    <w:p>
+      <w:r>
+        <w:t>If the label is found the robot replies with:</w:t>
+      </w:r>
+    </w:p>
+    <w:p>
+      <w:pPr>
+        <w:pStyle w:val="commandexample"/>
+      </w:pPr>
+      <w:proofErr w:type="spellStart"/>
+      <w:r>
+        <w:t>CMFail</w:t>
+      </w:r>
+      <w:proofErr w:type="spellEnd"/>
+      <w:r>
+        <w:t>: label not found</w:t>
+      </w:r>
+    </w:p>
+    <w:p>
+      <w:r>
+        <w:t>If the label is found and the distance is less the robot replies with</w:t>
+      </w:r>
+      <w:r>
+        <w:t>:</w:t>
+      </w:r>
+    </w:p>
+    <w:p>
+      <w:pPr>
+        <w:pStyle w:val="commandexample"/>
+      </w:pPr>
+      <w:proofErr w:type="spellStart"/>
+      <w:r>
+        <w:t>CMjump</w:t>
+      </w:r>
+      <w:proofErr w:type="spellEnd"/>
+    </w:p>
+    <w:p>
+      <w:r>
+        <w:lastRenderedPageBreak/>
+        <w:t xml:space="preserve">If the label is found and the distance is </w:t>
+      </w:r>
+      <w:r>
+        <w:t>greater</w:t>
+      </w:r>
+      <w:r>
+        <w:t xml:space="preserve"> the robot replies with:</w:t>
+      </w:r>
+    </w:p>
+    <w:p>
+      <w:pPr>
+        <w:pStyle w:val="commandexample"/>
+      </w:pPr>
+      <w:proofErr w:type="spellStart"/>
+      <w:r>
+        <w:t>CMcontinue</w:t>
+      </w:r>
+      <w:proofErr w:type="spellEnd"/>
+    </w:p>
+    <w:p>
+      <w:pPr>
+        <w:pStyle w:val="Heading1"/>
+      </w:pPr>
+      <w:r>
+        <w:t xml:space="preserve">Remote </w:t>
+      </w:r>
+      <w:r>
+        <w:t>Management</w:t>
+      </w:r>
+      <w:r>
+        <w:t>: Initial character R</w:t>
+      </w:r>
+    </w:p>
+    <w:p>
+      <w:r>
+        <w:t>These commands are performed to allow a new stored program to be downloade</w:t>
+      </w:r>
+      <w:r>
+        <w:t>d into the EEPROM in the robot and to control program execution by the robot drive system.</w:t>
+      </w:r>
+    </w:p>
+    <w:p>
+      <w:pPr>
+        <w:pStyle w:val="Heading2"/>
+      </w:pPr>
+      <w:r>
+        <w:t>Start</w:t>
+      </w:r>
+      <w:r>
+        <w:t xml:space="preserve"> Program: R</w:t>
+      </w:r>
+      <w:r>
+        <w:t>S</w:t>
+      </w:r>
+    </w:p>
+    <w:p>
+      <w:r>
+        <w:t>This statement starts the execution of the current program (if present).</w:t>
+      </w:r>
+    </w:p>
+    <w:p>
+      <w:pPr>
+        <w:pStyle w:val="commandexample"/>
+      </w:pPr>
+      <w:r>
+        <w:t>RS</w:t>
+      </w:r>
+    </w:p>
+    <w:p>
+      <w:r>
+        <w:t xml:space="preserve">This statement is obeyed immediately upon receipt. </w:t>
+      </w:r>
+      <w:r>
+        <w:t xml:space="preserve"> The program is started from the first statement in the program.</w:t>
+      </w:r>
+    </w:p>
+    <w:p>
+      <w:r>
+        <w:t xml:space="preserve">If the </w:t>
+      </w:r>
+      <w:r>
+        <w:rPr>
+          <w:rFonts w:ascii="Consolas" w:hAnsi="Consolas" w:cs="Consolas"/>
+          <w:color w:val="2F4F4F"/>
+          <w:sz w:val="19"/>
+          <w:szCs w:val="19"/>
+        </w:rPr>
+        <w:t>STATEMENT_CONFIRMATION</w:t>
+      </w:r>
+      <w:r>
+        <w:t xml:space="preserve"> flag is set the robot replies with:</w:t>
+      </w:r>
+    </w:p>
+    <w:p>
+      <w:pPr>
+        <w:pStyle w:val="commandexample"/>
+      </w:pPr>
+      <w:r>
+        <w:t>RS</w:t>
       </w:r>
       <w:r>
         <w:t>OK</w:t>
@@ -878,52 +1975,191 @@
         <w:pStyle w:val="Heading2"/>
       </w:pPr>
       <w:r>
+        <w:t>Halt Program: RH</w:t>
+      </w:r>
+    </w:p>
+    <w:p>
+      <w:r>
+        <w:t>This statement halts the execution of the current program (if present).</w:t>
+      </w:r>
+    </w:p>
+    <w:p>
+      <w:pPr>
+        <w:pStyle w:val="commandexample"/>
+      </w:pPr>
+      <w:r>
+        <w:t>RH</w:t>
+      </w:r>
+    </w:p>
+    <w:p>
+      <w:r>
+        <w:t>This statement is obeyed immediately upon receipt. The program is halted. It cannot be resumed, it must be restarted.</w:t>
+      </w:r>
+    </w:p>
+    <w:p>
+      <w:r>
+        <w:t xml:space="preserve">If the </w:t>
+      </w:r>
+      <w:r>
+        <w:rPr>
+          <w:rFonts w:ascii="Consolas" w:hAnsi="Consolas" w:cs="Consolas"/>
+          <w:color w:val="2F4F4F"/>
+          <w:sz w:val="19"/>
+          <w:szCs w:val="19"/>
+        </w:rPr>
+        <w:t>STATEMENT_CONFIRMATION</w:t>
+      </w:r>
+      <w:r>
+        <w:t xml:space="preserve"> flag is set the robot replies with:</w:t>
+      </w:r>
+    </w:p>
+    <w:p>
+      <w:pPr>
+        <w:pStyle w:val="commandexample"/>
+      </w:pPr>
+      <w:r>
+        <w:t>RH</w:t>
+      </w:r>
+      <w:r>
+        <w:t>OK</w:t>
+      </w:r>
+    </w:p>
+    <w:p>
+      <w:pPr>
+        <w:pStyle w:val="Heading2"/>
+      </w:pPr>
+      <w:r>
+        <w:t>Pause Program: RP</w:t>
+      </w:r>
+    </w:p>
+    <w:p>
+      <w:r>
+        <w:t>This statement pauses the execution of the current program (if present).</w:t>
+      </w:r>
+    </w:p>
+    <w:p>
+      <w:pPr>
+        <w:pStyle w:val="commandexample"/>
+      </w:pPr>
+      <w:r>
+        <w:t>RP</w:t>
+      </w:r>
+    </w:p>
+    <w:p>
+      <w:r>
+        <w:t>This statement is obeyed immediately upon receipt. The program is paused. It can be resumed using the RR statement.</w:t>
+      </w:r>
+    </w:p>
+    <w:p>
+      <w:r>
+        <w:t xml:space="preserve">If the </w:t>
+      </w:r>
+      <w:r>
+        <w:rPr>
+          <w:rFonts w:ascii="Consolas" w:hAnsi="Consolas" w:cs="Consolas"/>
+          <w:color w:val="2F4F4F"/>
+          <w:sz w:val="19"/>
+          <w:szCs w:val="19"/>
+        </w:rPr>
+        <w:t>STATEMENT_CONFIRMATION</w:t>
+      </w:r>
+      <w:r>
+        <w:t xml:space="preserve"> flag is set the robot replies with:</w:t>
+      </w:r>
+    </w:p>
+    <w:p>
+      <w:pPr>
+        <w:pStyle w:val="commandexample"/>
+      </w:pPr>
+      <w:r>
+        <w:t>RP</w:t>
+      </w:r>
+      <w:r>
+        <w:t>OK</w:t>
+      </w:r>
+    </w:p>
+    <w:p>
+      <w:pPr>
+        <w:pStyle w:val="Heading2"/>
+      </w:pPr>
+      <w:r>
+        <w:t>Resume Running: RR</w:t>
+      </w:r>
+    </w:p>
+    <w:p>
+      <w:r>
+        <w:t>This statement resumes the execution of the current program (if it has been paused).</w:t>
+      </w:r>
+    </w:p>
+    <w:p>
+      <w:pPr>
+        <w:pStyle w:val="commandexample"/>
+      </w:pPr>
+      <w:r>
+        <w:t>RR</w:t>
+      </w:r>
+    </w:p>
+    <w:p>
+      <w:r>
+        <w:t>This statement is obeyed immediately upon receipt. The program is resumed.</w:t>
+      </w:r>
+    </w:p>
+    <w:p>
+      <w:r>
+        <w:t xml:space="preserve">If the </w:t>
+      </w:r>
+      <w:r>
+        <w:rPr>
+          <w:rFonts w:ascii="Consolas" w:hAnsi="Consolas" w:cs="Consolas"/>
+          <w:color w:val="2F4F4F"/>
+          <w:sz w:val="19"/>
+          <w:szCs w:val="19"/>
+        </w:rPr>
+        <w:t>STATEMENT_CONFIRMATION</w:t>
+      </w:r>
+      <w:r>
+        <w:t xml:space="preserve"> flag is set the robot replies with</w:t>
+      </w:r>
+      <w:r>
+        <w:t xml:space="preserve"> the following messages</w:t>
+      </w:r>
+      <w:r>
+        <w:t>:</w:t>
+      </w:r>
+    </w:p>
+    <w:p>
+      <w:pPr>
+        <w:pStyle w:val="commandexample"/>
+      </w:pPr>
+      <w:r>
+        <w:t>RR</w:t>
+      </w:r>
+      <w:r>
+        <w:t>OK</w:t>
+      </w:r>
+    </w:p>
+    <w:p>
+      <w:r>
+        <w:t>This is displayed if the program has been resumed.</w:t>
+      </w:r>
+    </w:p>
+    <w:p>
+      <w:pPr>
+        <w:pStyle w:val="commandexample"/>
+      </w:pPr>
+      <w:proofErr w:type="spellStart"/>
+      <w:r>
+        <w:t>RR</w:t>
+      </w:r>
+      <w:r>
+        <w:t>Fail:d</w:t>
+      </w:r>
+      <w:proofErr w:type="spellEnd"/>
+    </w:p>
+    <w:p>
+      <w:r>
         <w:lastRenderedPageBreak/>
-        <w:t>Jump: CJ</w:t>
-      </w:r>
-    </w:p>
-    <w:p>
-      <w:pPr>
-        <w:pStyle w:val="commandexample"/>
-      </w:pPr>
-      <w:proofErr w:type="spellStart"/>
-      <w:r>
-        <w:t>CJcccc</w:t>
-      </w:r>
-      <w:proofErr w:type="spellEnd"/>
-    </w:p>
-    <w:p>
-      <w:r>
-        <w:t>This statement causes execution of the program to continue from the given label. The label can be any number of characters and will be terminated by the end of the statement. The program must contain the label requested, or the program will stop.</w:t>
-      </w:r>
-    </w:p>
-    <w:p>
-      <w:r>
-        <w:t>If the label is found the robot replies with:</w:t>
-      </w:r>
-    </w:p>
-    <w:p>
-      <w:pPr>
-        <w:pStyle w:val="commandexample"/>
-      </w:pPr>
-      <w:r>
-        <w:t>CJ</w:t>
-      </w:r>
-      <w:r>
-        <w:t>OK</w:t>
-      </w:r>
-    </w:p>
-    <w:p>
-      <w:r>
-        <w:t>If the label is not found the robot replies with:</w:t>
-      </w:r>
-    </w:p>
-    <w:p>
-      <w:pPr>
-        <w:pStyle w:val="commandexample"/>
-      </w:pPr>
-      <w:r>
-        <w:t>FAIL: Destination of jump missing</w:t>
+        <w:t>This is displayed if the program cannot be resumed. The single digit value following the Fail: gives the current program state as for the IS command.</w:t>
       </w:r>
     </w:p>
     <w:p>
@@ -931,252 +2167,9 @@
         <w:pStyle w:val="Heading2"/>
       </w:pPr>
       <w:r>
-        <w:t>Jump when motors inactive: CI</w:t>
-      </w:r>
-    </w:p>
-    <w:p>
-      <w:pPr>
-        <w:pStyle w:val="commandexample"/>
-      </w:pPr>
-      <w:proofErr w:type="spellStart"/>
-      <w:r>
-        <w:t>CIccc</w:t>
-      </w:r>
-      <w:proofErr w:type="spellEnd"/>
-    </w:p>
-    <w:p>
-      <w:r>
-        <w:t>The program will jump to the given label if the motors are inactive.</w:t>
-      </w:r>
-      <w:r>
-        <w:t xml:space="preserve"> </w:t>
-      </w:r>
-      <w:r>
-        <w:t xml:space="preserve"> </w:t>
-      </w:r>
-      <w:r>
-        <w:t>The robot replies with:</w:t>
-      </w:r>
-    </w:p>
-    <w:p>
-      <w:pPr>
-        <w:pStyle w:val="commandexample"/>
-      </w:pPr>
-      <w:r>
-        <w:t>CI</w:t>
-      </w:r>
-      <w:r>
-        <w:t>OK</w:t>
-      </w:r>
-    </w:p>
-    <w:p>
-      <w:pPr>
-        <w:pStyle w:val="Heading2"/>
-      </w:pPr>
-      <w:bookmarkStart w:id="0" w:name="_GoBack"/>
-      <w:bookmarkEnd w:id="0"/>
-      <w:r>
-        <w:t>Measure Distance: CM</w:t>
-      </w:r>
-    </w:p>
-    <w:p>
-      <w:pPr>
-        <w:pStyle w:val="commandexample"/>
-      </w:pPr>
-      <w:proofErr w:type="spellStart"/>
-      <w:r>
-        <w:t>C</w:t>
-      </w:r>
-      <w:r>
-        <w:t>Mddd,cccc</w:t>
-      </w:r>
-      <w:proofErr w:type="spellEnd"/>
-    </w:p>
-    <w:p>
-      <w:r>
-        <w:t xml:space="preserve">This statement causes execution of the program to continue from the given label if the distance sensor reading is less than the given distance value. The value is given in centimetres. </w:t>
-      </w:r>
-    </w:p>
-    <w:p>
-      <w:r>
-        <w:t>The label can be any number of characters and will be terminated by the end of the statement. The program must contain the label requested, or the program will stop.</w:t>
-      </w:r>
-    </w:p>
-    <w:p>
-      <w:r>
-        <w:t>If the distance measured is greater than the given value, the program continues at the next statement.</w:t>
-      </w:r>
-    </w:p>
-    <w:p>
-      <w:r>
-        <w:t>If the label is found the robot replies with:</w:t>
-      </w:r>
-    </w:p>
-    <w:p>
-      <w:pPr>
-        <w:pStyle w:val="commandexample"/>
-      </w:pPr>
-      <w:r>
-        <w:t>OK</w:t>
-      </w:r>
-    </w:p>
-    <w:p>
-      <w:r>
-        <w:t>If the label is not found the robot replies with:</w:t>
-      </w:r>
-    </w:p>
-    <w:p>
-      <w:pPr>
-        <w:pStyle w:val="commandexample"/>
-      </w:pPr>
-      <w:r>
-        <w:t>FAIL: Destination of jump missing</w:t>
-      </w:r>
-    </w:p>
-    <w:p>
-      <w:pPr>
-        <w:pStyle w:val="Heading1"/>
-      </w:pPr>
-      <w:r>
         <w:t xml:space="preserve">Remote </w:t>
       </w:r>
       <w:r>
-        <w:t>Management</w:t>
-      </w:r>
-      <w:r>
-        <w:t>: Initial character R</w:t>
-      </w:r>
-    </w:p>
-    <w:p>
-      <w:r>
-        <w:t>These commands are performed to allow a new stored program to be downloade</w:t>
-      </w:r>
-      <w:r>
-        <w:t>d into the EEPROM in the robot and to control program execution by the robot drive system.</w:t>
-      </w:r>
-    </w:p>
-    <w:p>
-      <w:pPr>
-        <w:pStyle w:val="Heading2"/>
-      </w:pPr>
-      <w:r>
-        <w:t>Start</w:t>
-      </w:r>
-      <w:r>
-        <w:t xml:space="preserve"> Program: R</w:t>
-      </w:r>
-      <w:r>
-        <w:t>S</w:t>
-      </w:r>
-    </w:p>
-    <w:p>
-      <w:r>
-        <w:t>This statement starts the execution of the current program (if present).</w:t>
-      </w:r>
-    </w:p>
-    <w:p>
-      <w:pPr>
-        <w:pStyle w:val="commandexample"/>
-      </w:pPr>
-      <w:r>
-        <w:t>RS</w:t>
-      </w:r>
-    </w:p>
-    <w:p>
-      <w:r>
-        <w:t xml:space="preserve">This statement is obeyed immediately upon receipt. </w:t>
-      </w:r>
-      <w:r>
-        <w:t xml:space="preserve"> The program is started from the first statement in the program.</w:t>
-      </w:r>
-    </w:p>
-    <w:p>
-      <w:pPr>
-        <w:pStyle w:val="Heading2"/>
-      </w:pPr>
-      <w:r>
-        <w:t>Halt Program: RH</w:t>
-      </w:r>
-    </w:p>
-    <w:p>
-      <w:r>
-        <w:t>This statement halts the execution of the current program (if present).</w:t>
-      </w:r>
-    </w:p>
-    <w:p>
-      <w:pPr>
-        <w:pStyle w:val="commandexample"/>
-      </w:pPr>
-      <w:r>
-        <w:lastRenderedPageBreak/>
-        <w:t>RH</w:t>
-      </w:r>
-    </w:p>
-    <w:p>
-      <w:r>
-        <w:t>This statement is obeyed immediately upon receipt. The program is halted. It cannot be resumed, it must be restarted.</w:t>
-      </w:r>
-    </w:p>
-    <w:p>
-      <w:pPr>
-        <w:pStyle w:val="Heading2"/>
-      </w:pPr>
-      <w:r>
-        <w:t>Pause Program: RP</w:t>
-      </w:r>
-    </w:p>
-    <w:p>
-      <w:r>
-        <w:t>This statement pauses the execution of the current program (if present).</w:t>
-      </w:r>
-    </w:p>
-    <w:p>
-      <w:pPr>
-        <w:pStyle w:val="commandexample"/>
-      </w:pPr>
-      <w:r>
-        <w:t>RP</w:t>
-      </w:r>
-    </w:p>
-    <w:p>
-      <w:r>
-        <w:t>This statement is obeyed immediately upon receipt. The program is paused. It can be resumed using the RR statement.</w:t>
-      </w:r>
-    </w:p>
-    <w:p>
-      <w:pPr>
-        <w:pStyle w:val="Heading2"/>
-      </w:pPr>
-      <w:r>
-        <w:t>Resumes Program: RP</w:t>
-      </w:r>
-    </w:p>
-    <w:p>
-      <w:r>
-        <w:t>This statement resumes the execution of the current program (if it has been paused).</w:t>
-      </w:r>
-    </w:p>
-    <w:p>
-      <w:pPr>
-        <w:pStyle w:val="commandexample"/>
-      </w:pPr>
-      <w:r>
-        <w:t>RR</w:t>
-      </w:r>
-    </w:p>
-    <w:p>
-      <w:r>
-        <w:t>This statement is obeyed immediately upon receipt. The program is resumed.</w:t>
-      </w:r>
-    </w:p>
-    <w:p>
-      <w:pPr>
-        <w:pStyle w:val="Heading2"/>
-      </w:pPr>
-      <w:r>
-        <w:t xml:space="preserve">Remote </w:t>
-      </w:r>
-      <w:r>
         <w:t>Download</w:t>
       </w:r>
       <w:r>
@@ -1265,6 +2258,26 @@
     <w:p>
       <w:r>
         <w:t xml:space="preserve">If the program was successfully received it is executed immediately. </w:t>
+      </w:r>
+    </w:p>
+    <w:p>
+      <w:r>
+        <w:t xml:space="preserve">If the </w:t>
+      </w:r>
+      <w:r>
+        <w:rPr>
+          <w:rFonts w:ascii="Consolas" w:hAnsi="Consolas" w:cs="Consolas"/>
+          <w:color w:val="2F4F4F"/>
+          <w:sz w:val="19"/>
+          <w:szCs w:val="19"/>
+        </w:rPr>
+        <w:t>DUMP_DOWNLOADS</w:t>
+      </w:r>
+      <w:r>
+        <w:t xml:space="preserve"> flag is set t</w:t>
+      </w:r>
+      <w:r>
+        <w:t xml:space="preserve">he robot dumps a listing of the received program as soon as it has been successfully received. </w:t>
       </w:r>
     </w:p>
     <w:p/>
@@ -1795,6 +2808,7 @@
   <w:style w:type="paragraph" w:default="1" w:styleId="Normal">
     <w:name w:val="Normal"/>
     <w:qFormat/>
+    <w:rsid w:val="00246384"/>
   </w:style>
   <w:style w:type="paragraph" w:styleId="Heading1">
     <w:name w:val="heading 1"/>

</xml_diff>

<commit_message>
Reworked RM command and added samples
</commit_message>
<xml_diff>
--- a/HullPixelbotCode Specification.docx
+++ b/HullPixelbotCode Specification.docx
@@ -266,16 +266,8 @@
     </w:p>
     <w:p>
       <w:r>
-        <w:t xml:space="preserve">The robot responds with </w:t>
-      </w:r>
-      <w:r>
-        <w:t>a listing of the current program</w:t>
-      </w:r>
-      <w:r>
-        <w:t>.</w:t>
-      </w:r>
-      <w:bookmarkStart w:id="0" w:name="_GoBack"/>
-      <w:bookmarkEnd w:id="0"/>
+        <w:t>The robot responds with a listing of the current program.</w:t>
+      </w:r>
     </w:p>
     <w:p>
       <w:pPr>
@@ -672,6 +664,82 @@
         <w:autoSpaceDE w:val="0"/>
         <w:autoSpaceDN w:val="0"/>
         <w:adjustRightInd w:val="0"/>
+        <w:spacing w:after="0" w:line="240" w:lineRule="auto"/>
+        <w:ind w:left="3544" w:hanging="2824"/>
+        <w:rPr>
+          <w:rFonts w:ascii="Consolas" w:hAnsi="Consolas" w:cs="Consolas"/>
+          <w:color w:val="2F4F4F"/>
+          <w:sz w:val="19"/>
+          <w:szCs w:val="19"/>
+        </w:rPr>
+      </w:pPr>
+      <w:r>
+        <w:rPr>
+          <w:rFonts w:ascii="Consolas" w:hAnsi="Consolas" w:cs="Consolas"/>
+          <w:color w:val="2F4F4F"/>
+          <w:sz w:val="19"/>
+          <w:szCs w:val="19"/>
+        </w:rPr>
+        <w:t>ECHO</w:t>
+      </w:r>
+      <w:r>
+        <w:rPr>
+          <w:rFonts w:ascii="Consolas" w:hAnsi="Consolas" w:cs="Consolas"/>
+          <w:color w:val="2F4F4F"/>
+          <w:sz w:val="19"/>
+          <w:szCs w:val="19"/>
+        </w:rPr>
+        <w:t>_</w:t>
+      </w:r>
+      <w:r>
+        <w:rPr>
+          <w:rFonts w:ascii="Consolas" w:hAnsi="Consolas" w:cs="Consolas"/>
+          <w:color w:val="2F4F4F"/>
+          <w:sz w:val="19"/>
+          <w:szCs w:val="19"/>
+        </w:rPr>
+        <w:t>DOWNLOADS 4</w:t>
+      </w:r>
+      <w:r>
+        <w:rPr>
+          <w:rFonts w:ascii="Consolas" w:hAnsi="Consolas" w:cs="Consolas"/>
+          <w:color w:val="2F4F4F"/>
+          <w:sz w:val="19"/>
+          <w:szCs w:val="19"/>
+        </w:rPr>
+        <w:t xml:space="preserve">  </w:t>
+      </w:r>
+      <w:r>
+        <w:rPr>
+          <w:rFonts w:ascii="Consolas" w:hAnsi="Consolas" w:cs="Consolas"/>
+          <w:color w:val="2F4F4F"/>
+          <w:sz w:val="19"/>
+          <w:szCs w:val="19"/>
+        </w:rPr>
+        <w:tab/>
+      </w:r>
+      <w:r>
+        <w:rPr>
+          <w:rFonts w:cstheme="minorHAnsi"/>
+          <w:color w:val="2F4F4F"/>
+        </w:rPr>
+        <w:t>echoes each downloaded statement</w:t>
+      </w:r>
+      <w:r>
+        <w:rPr>
+          <w:rFonts w:cstheme="minorHAnsi"/>
+          <w:color w:val="2F4F4F"/>
+        </w:rPr>
+        <w:t xml:space="preserve"> </w:t>
+      </w:r>
+      <w:bookmarkStart w:id="0" w:name="_GoBack"/>
+      <w:bookmarkEnd w:id="0"/>
+    </w:p>
+    <w:p>
+      <w:pPr>
+        <w:autoSpaceDE w:val="0"/>
+        <w:autoSpaceDN w:val="0"/>
+        <w:adjustRightInd w:val="0"/>
         <w:spacing w:line="240" w:lineRule="auto"/>
         <w:ind w:left="3544" w:hanging="2824"/>
         <w:rPr>
@@ -686,7 +754,7 @@
           <w:sz w:val="19"/>
           <w:szCs w:val="19"/>
         </w:rPr>
-        <w:t>DUMP_DOWNLOADS 4</w:t>
+        <w:t>DUMP_DOWNLOADS 8</w:t>
       </w:r>
       <w:r>
         <w:rPr>
@@ -2358,7 +2426,13 @@
     </w:p>
     <w:p>
       <w:r>
-        <w:t xml:space="preserve">Note that the RM command is terminated by a Linefeed (LF) character (0x0A) as are all commands. </w:t>
+        <w:t xml:space="preserve">Note that the RM command is terminated by a </w:t>
+      </w:r>
+      <w:r>
+        <w:t>Carriage Return (CR) character (0x0D</w:t>
+      </w:r>
+      <w:r>
+        <w:t xml:space="preserve">) as are all commands. </w:t>
       </w:r>
       <w:r>
         <w:t xml:space="preserve">Each statement </w:t>
@@ -2367,31 +2441,22 @@
         <w:t xml:space="preserve">in the program </w:t>
       </w:r>
       <w:r>
-        <w:t>is separated from the next by the LF character. The end of the program is s</w:t>
-      </w:r>
-      <w:r>
-        <w:t xml:space="preserve">pecified by a </w:t>
-      </w:r>
-      <w:r>
-        <w:t>NULL</w:t>
-      </w:r>
-      <w:r>
-        <w:t xml:space="preserve"> character (0x00</w:t>
-      </w:r>
-      <w:r>
-        <w:t>)</w:t>
-      </w:r>
-      <w:r>
-        <w:t xml:space="preserve"> which is sent </w:t>
-      </w:r>
-      <w:r>
-        <w:rPr>
-          <w:b/>
-        </w:rPr>
-        <w:t xml:space="preserve">after </w:t>
-      </w:r>
-      <w:r>
-        <w:t>the LF that terminates the last statement in the program</w:t>
+        <w:t>is s</w:t>
+      </w:r>
+      <w:r>
+        <w:t>eparated from the next by the CR</w:t>
+      </w:r>
+      <w:r>
+        <w:t xml:space="preserve"> character. The end of the program is s</w:t>
+      </w:r>
+      <w:r>
+        <w:t xml:space="preserve">pecified by </w:t>
+      </w:r>
+      <w:r>
+        <w:t>an RE command</w:t>
+      </w:r>
+      <w:r>
+        <w:t xml:space="preserve"> (see next)</w:t>
       </w:r>
       <w:r>
         <w:t>.</w:t>
@@ -2399,21 +2464,70 @@
     </w:p>
     <w:p>
       <w:r>
-        <w:t xml:space="preserve">After the </w:t>
-      </w:r>
-      <w:r>
-        <w:t>NULL</w:t>
-      </w:r>
-      <w:r>
-        <w:t xml:space="preserve"> character a single byte checksum is sent. This is the modulus 256 total of all of the program code characters that have been</w:t>
-      </w:r>
-      <w:r>
-        <w:t xml:space="preserve"> sent</w:t>
-      </w:r>
-      <w:r>
-        <w:t xml:space="preserve">. </w:t>
-      </w:r>
-    </w:p>
+        <w:t xml:space="preserve">If the </w:t>
+      </w:r>
+      <w:r>
+        <w:rPr>
+          <w:rFonts w:ascii="Consolas" w:hAnsi="Consolas" w:cs="Consolas"/>
+          <w:color w:val="2F4F4F"/>
+          <w:sz w:val="19"/>
+          <w:szCs w:val="19"/>
+        </w:rPr>
+        <w:t>STATEMENT_CONFIRMATION</w:t>
+      </w:r>
+      <w:r>
+        <w:t xml:space="preserve"> flag is set the robot replies with the following me</w:t>
+      </w:r>
+      <w:r>
+        <w:t>ssage</w:t>
+      </w:r>
+      <w:r>
+        <w:t>:</w:t>
+      </w:r>
+    </w:p>
+    <w:p>
+      <w:pPr>
+        <w:pStyle w:val="commandexample"/>
+      </w:pPr>
+      <w:r>
+        <w:t>RM</w:t>
+      </w:r>
+      <w:r>
+        <w:t>OK</w:t>
+      </w:r>
+    </w:p>
+    <w:p>
+      <w:r>
+        <w:t>Note that if the ST</w:t>
+      </w:r>
+    </w:p>
+    <w:p>
+      <w:pPr>
+        <w:pStyle w:val="Heading2"/>
+      </w:pPr>
+      <w:r>
+        <w:t xml:space="preserve">Remote </w:t>
+      </w:r>
+      <w:r>
+        <w:t>Download</w:t>
+      </w:r>
+      <w:r>
+        <w:t xml:space="preserve"> End: RE</w:t>
+      </w:r>
+    </w:p>
+    <w:p>
+      <w:r>
+        <w:t>This statemen</w:t>
+      </w:r>
+      <w:r>
+        <w:t xml:space="preserve">t completes the download </w:t>
+      </w:r>
+      <w:r>
+        <w:t>.</w:t>
+      </w:r>
+    </w:p>
+    <w:p/>
+    <w:p/>
     <w:p>
       <w:r>
         <w:t xml:space="preserve">If the program was successfully received it is executed immediately. </w:t>

</xml_diff>